<commit_message>
26.04.2024 - adição de diagramas
</commit_message>
<xml_diff>
--- a/Atividade Diagramas - Pietro Rossi Sbardellati.docx
+++ b/Atividade Diagramas - Pietro Rossi Sbardellati.docx
@@ -4,8 +4,13 @@
   <w:body>
     <w:p>
       <w:r>
-        <w:t>Aluno: Pietro R. Sbardellati</w:t>
+        <w:t xml:space="preserve">Aluno: Pietro R. </w:t>
       </w:r>
+      <w:proofErr w:type="spellStart"/>
+      <w:r>
+        <w:t>Sbardellati</w:t>
+      </w:r>
+      <w:proofErr w:type="spellEnd"/>
     </w:p>
     <w:p>
       <w:r>
@@ -18,11 +23,14 @@
       </w:r>
     </w:p>
     <w:p>
+      <w:pPr>
+        <w:ind w:left="-1134"/>
+      </w:pPr>
       <w:r>
         <w:drawing>
-          <wp:inline distT="0" distB="0" distL="0" distR="0" wp14:anchorId="76E5483C" wp14:editId="71F4D00F">
-            <wp:extent cx="5400040" cy="4566285"/>
-            <wp:effectExtent l="0" t="0" r="0" b="5715"/>
+          <wp:inline distT="0" distB="0" distL="0" distR="0" wp14:anchorId="48C691EF" wp14:editId="7C3A8184">
+            <wp:extent cx="6896100" cy="4655516"/>
+            <wp:effectExtent l="0" t="0" r="0" b="0"/>
             <wp:docPr id="1" name="Imagem 1"/>
             <wp:cNvGraphicFramePr>
               <a:graphicFrameLocks xmlns:a="http://schemas.openxmlformats.org/drawingml/2006/main" noChangeAspect="1"/>
@@ -43,7 +51,7 @@
                   <pic:spPr>
                     <a:xfrm>
                       <a:off x="0" y="0"/>
-                      <a:ext cx="5400040" cy="4566285"/>
+                      <a:ext cx="6924154" cy="4674455"/>
                     </a:xfrm>
                     <a:prstGeom prst="rect">
                       <a:avLst/>
@@ -62,13 +70,16 @@
       </w:r>
     </w:p>
     <w:p>
+      <w:pPr>
+        <w:ind w:left="-1134"/>
+      </w:pPr>
       <w:r>
         <w:lastRenderedPageBreak/>
         <w:drawing>
-          <wp:inline distT="0" distB="0" distL="0" distR="0" wp14:anchorId="77FF4C91" wp14:editId="4DCA87BF">
-            <wp:extent cx="5400040" cy="4613910"/>
-            <wp:effectExtent l="0" t="0" r="0" b="0"/>
-            <wp:docPr id="2" name="Imagem 2"/>
+          <wp:inline distT="0" distB="0" distL="0" distR="0" wp14:anchorId="10EBA1A5" wp14:editId="4D65A61C">
+            <wp:extent cx="7048500" cy="5215923"/>
+            <wp:effectExtent l="0" t="0" r="0" b="3810"/>
+            <wp:docPr id="3" name="Imagem 3"/>
             <wp:cNvGraphicFramePr>
               <a:graphicFrameLocks xmlns:a="http://schemas.openxmlformats.org/drawingml/2006/main" noChangeAspect="1"/>
             </wp:cNvGraphicFramePr>
@@ -88,7 +99,7 @@
                   <pic:spPr>
                     <a:xfrm>
                       <a:off x="0" y="0"/>
-                      <a:ext cx="5400040" cy="4613910"/>
+                      <a:ext cx="7066058" cy="5228916"/>
                     </a:xfrm>
                     <a:prstGeom prst="rect">
                       <a:avLst/>

</xml_diff>